<commit_message>
did some touch ups, started making search but need db access
</commit_message>
<xml_diff>
--- a/docs/project_journal.docx
+++ b/docs/project_journal.docx
@@ -1,24 +1,23 @@
 
 <file path=word/document.xml><?xml version="1.0" encoding="utf-8"?>
-<w:document xmlns:mc="http://schemas.openxmlformats.org/markup-compatibility/2006" xmlns:o="urn:schemas-microsoft-com:office:office" xmlns:r="http://schemas.openxmlformats.org/officeDocument/2006/relationships" xmlns:m="http://schemas.openxmlformats.org/officeDocument/2006/math" xmlns:v="urn:schemas-microsoft-com:vml" xmlns:wp="http://schemas.openxmlformats.org/drawingml/2006/wordprocessingDrawing" xmlns:w10="urn:schemas-microsoft-com:office:word" xmlns:w="http://schemas.openxmlformats.org/wordprocessingml/2006/main" xmlns:wne="http://schemas.microsoft.com/office/word/2006/wordml" xmlns:sl="http://schemas.openxmlformats.org/schemaLibrary/2006/main" xmlns:a="http://schemas.openxmlformats.org/drawingml/2006/main" xmlns:pic="http://schemas.openxmlformats.org/drawingml/2006/picture" xmlns:c="http://schemas.openxmlformats.org/drawingml/2006/chart" xmlns:lc="http://schemas.openxmlformats.org/drawingml/2006/lockedCanvas" xmlns:dgm="http://schemas.openxmlformats.org/drawingml/2006/diagram" xmlns:wps="http://schemas.microsoft.com/office/word/2010/wordprocessingShape" xmlns:wpg="http://schemas.microsoft.com/office/word/2010/wordprocessingGroup" xmlns:w14="http://schemas.microsoft.com/office/word/2010/wordml" xmlns:w15="http://schemas.microsoft.com/office/word/2012/wordml">
+<w:document xmlns:wpc="http://schemas.microsoft.com/office/word/2010/wordprocessingCanvas" xmlns:cx="http://schemas.microsoft.com/office/drawing/2014/chartex" xmlns:cx1="http://schemas.microsoft.com/office/drawing/2015/9/8/chartex" xmlns:cx2="http://schemas.microsoft.com/office/drawing/2015/10/21/chartex" xmlns:cx3="http://schemas.microsoft.com/office/drawing/2016/5/9/chartex" xmlns:cx4="http://schemas.microsoft.com/office/drawing/2016/5/10/chartex" xmlns:cx5="http://schemas.microsoft.com/office/drawing/2016/5/11/chartex" xmlns:cx6="http://schemas.microsoft.com/office/drawing/2016/5/12/chartex" xmlns:cx7="http://schemas.microsoft.com/office/drawing/2016/5/13/chartex" xmlns:cx8="http://schemas.microsoft.com/office/drawing/2016/5/14/chartex" xmlns:mc="http://schemas.openxmlformats.org/markup-compatibility/2006" xmlns:aink="http://schemas.microsoft.com/office/drawing/2016/ink" xmlns:am3d="http://schemas.microsoft.com/office/drawing/2017/model3d" xmlns:o="urn:schemas-microsoft-com:office:office" xmlns:r="http://schemas.openxmlformats.org/officeDocument/2006/relationships" xmlns:m="http://schemas.openxmlformats.org/officeDocument/2006/math" xmlns:v="urn:schemas-microsoft-com:vml" xmlns:wp14="http://schemas.microsoft.com/office/word/2010/wordprocessingDrawing" xmlns:wp="http://schemas.openxmlformats.org/drawingml/2006/wordprocessingDrawing" xmlns:w10="urn:schemas-microsoft-com:office:word" xmlns:w="http://schemas.openxmlformats.org/wordprocessingml/2006/main" xmlns:w14="http://schemas.microsoft.com/office/word/2010/wordml" xmlns:w15="http://schemas.microsoft.com/office/word/2012/wordml" xmlns:w16cid="http://schemas.microsoft.com/office/word/2016/wordml/cid" xmlns:w16se="http://schemas.microsoft.com/office/word/2015/wordml/symex" xmlns:wpg="http://schemas.microsoft.com/office/word/2010/wordprocessingGroup" xmlns:wpi="http://schemas.microsoft.com/office/word/2010/wordprocessingInk" xmlns:wne="http://schemas.microsoft.com/office/word/2006/wordml" xmlns:wps="http://schemas.microsoft.com/office/word/2010/wordprocessingShape" mc:Ignorable="w14 w15 w16se w16cid wp14">
   <w:body>
     <w:p>
       <w:pPr>
         <w:jc w:val="center"/>
         <w:rPr>
-          <w:b w:val="1"/>
+          <w:b/>
           <w:sz w:val="42"/>
           <w:szCs w:val="42"/>
         </w:rPr>
       </w:pPr>
       <w:r>
         <w:rPr>
-          <w:b w:val="1"/>
+          <w:b/>
           <w:sz w:val="42"/>
           <w:szCs w:val="42"/>
-          <w:rtl w:val="0"/>
-        </w:rPr>
-        <w:t xml:space="preserve">Movie Rental Web Application</w:t>
+        </w:rPr>
+        <w:t>Movie Rental Web Application</w:t>
       </w:r>
     </w:p>
     <w:p>
@@ -33,140 +32,105 @@
         <w:rPr>
           <w:sz w:val="32"/>
           <w:szCs w:val="32"/>
-          <w:rtl w:val="0"/>
-        </w:rPr>
-        <w:t xml:space="preserve">“BlockBuster 2.0”</w:t>
-      </w:r>
-    </w:p>
-    <w:p>
-      <w:pPr>
-        <w:jc w:val="center"/>
+        </w:rPr>
+        <w:t>“</w:t>
+      </w:r>
+      <w:proofErr w:type="spellStart"/>
+      <w:r>
         <w:rPr>
           <w:sz w:val="32"/>
           <w:szCs w:val="32"/>
         </w:rPr>
-      </w:pPr>
-      <w:r>
-        <w:rPr>
-          <w:rtl w:val="0"/>
-        </w:rPr>
+        <w:t>BlockBuster</w:t>
+      </w:r>
+      <w:proofErr w:type="spellEnd"/>
+      <w:r>
+        <w:rPr>
+          <w:sz w:val="32"/>
+          <w:szCs w:val="32"/>
+        </w:rPr>
+        <w:t xml:space="preserve"> 2.0”</w:t>
       </w:r>
     </w:p>
     <w:p>
       <w:pPr>
         <w:jc w:val="center"/>
-        <w:rPr/>
-      </w:pPr>
-      <w:r>
-        <w:rPr>
-          <w:rtl w:val="0"/>
-        </w:rPr>
-        <w:t xml:space="preserve">Hayden Hoopes, Tanner McClune, Yixin Zhao</w:t>
-      </w:r>
+        <w:rPr>
+          <w:sz w:val="32"/>
+          <w:szCs w:val="32"/>
+        </w:rPr>
+      </w:pPr>
     </w:p>
     <w:p>
       <w:pPr>
         <w:jc w:val="center"/>
-        <w:rPr/>
-      </w:pPr>
-      <w:r>
-        <w:rPr>
-          <w:rtl w:val="0"/>
-        </w:rPr>
-      </w:r>
-    </w:p>
-    <w:p>
-      <w:pPr>
-        <w:jc w:val="left"/>
-        <w:rPr/>
-      </w:pPr>
-      <w:r>
-        <w:rPr>
-          <w:rtl w:val="0"/>
-        </w:rPr>
-      </w:r>
-    </w:p>
-    <w:p>
-      <w:pPr>
-        <w:jc w:val="left"/>
-        <w:rPr/>
-      </w:pPr>
-      <w:r>
-        <w:rPr>
-          <w:rtl w:val="0"/>
-        </w:rPr>
-      </w:r>
-    </w:p>
-    <w:p>
-      <w:pPr>
-        <w:jc w:val="left"/>
-        <w:rPr/>
-      </w:pPr>
-      <w:r>
-        <w:rPr>
-          <w:rtl w:val="0"/>
-        </w:rPr>
-      </w:r>
-    </w:p>
-    <w:p>
-      <w:pPr>
-        <w:jc w:val="left"/>
-        <w:rPr>
-          <w:b w:val="1"/>
+      </w:pPr>
+      <w:r>
+        <w:t xml:space="preserve">Hayden Hoopes, Tanner </w:t>
+      </w:r>
+      <w:proofErr w:type="spellStart"/>
+      <w:r>
+        <w:t>McClune</w:t>
+      </w:r>
+      <w:proofErr w:type="spellEnd"/>
+      <w:r>
+        <w:t xml:space="preserve">, </w:t>
+      </w:r>
+      <w:proofErr w:type="spellStart"/>
+      <w:r>
+        <w:t>Yixin</w:t>
+      </w:r>
+      <w:proofErr w:type="spellEnd"/>
+      <w:r>
+        <w:t xml:space="preserve"> Zhao</w:t>
+      </w:r>
+    </w:p>
+    <w:p>
+      <w:pPr>
+        <w:jc w:val="center"/>
+      </w:pPr>
+    </w:p>
+    <w:p/>
+    <w:p/>
+    <w:p/>
+    <w:p>
+      <w:pPr>
+        <w:rPr>
+          <w:b/>
           <w:sz w:val="28"/>
           <w:szCs w:val="28"/>
         </w:rPr>
       </w:pPr>
       <w:r>
         <w:rPr>
-          <w:b w:val="1"/>
+          <w:b/>
           <w:sz w:val="28"/>
           <w:szCs w:val="28"/>
-          <w:rtl w:val="0"/>
-        </w:rPr>
-        <w:t xml:space="preserve">Project Milestone 2</w:t>
-      </w:r>
-    </w:p>
-    <w:p>
-      <w:pPr>
-        <w:jc w:val="left"/>
-        <w:rPr/>
-      </w:pPr>
-      <w:r>
-        <w:rPr>
-          <w:rtl w:val="0"/>
-        </w:rPr>
-        <w:t xml:space="preserve">10/15/2020</w:t>
-      </w:r>
-    </w:p>
-    <w:p>
-      <w:pPr>
-        <w:jc w:val="left"/>
-        <w:rPr/>
-      </w:pPr>
-      <w:r>
-        <w:rPr>
-          <w:rtl w:val="0"/>
-        </w:rPr>
-      </w:r>
-    </w:p>
-    <w:p>
-      <w:pPr>
-        <w:jc w:val="left"/>
-        <w:rPr>
-          <w:b w:val="1"/>
+        </w:rPr>
+        <w:t>Project Milestone 2</w:t>
+      </w:r>
+    </w:p>
+    <w:p>
+      <w:r>
+        <w:t>10/15/2020</w:t>
+      </w:r>
+    </w:p>
+    <w:p/>
+    <w:p>
+      <w:pPr>
+        <w:rPr>
+          <w:b/>
           <w:sz w:val="24"/>
           <w:szCs w:val="24"/>
         </w:rPr>
       </w:pPr>
       <w:r>
         <w:rPr>
-          <w:b w:val="1"/>
+          <w:b/>
           <w:sz w:val="24"/>
           <w:szCs w:val="24"/>
-          <w:rtl w:val="0"/>
-        </w:rPr>
-        <w:t xml:space="preserve">Progress Since Last Milestone:</w:t>
+        </w:rPr>
+        <w:t>Progress Since Last Milestone:</w:t>
       </w:r>
     </w:p>
     <w:p>
@@ -175,51 +139,38 @@
           <w:ilvl w:val="0"/>
           <w:numId w:val="1"/>
         </w:numPr>
-        <w:ind w:left="720" w:hanging="360"/>
-        <w:jc w:val="left"/>
-        <w:rPr>
-          <w:u w:val="none"/>
-        </w:rPr>
-      </w:pPr>
-      <w:r>
-        <w:rPr>
-          <w:rtl w:val="0"/>
-        </w:rPr>
-        <w:t xml:space="preserve">Since the last milestone, our team has worked on getting authentication, routes, and views all set up with a “skeleton” framework of our application. We need to fully set up all databases and link them going forward, which will be accomplished over this weekend. Our application is coming along well, however more UI design work will need to be done to fully make the app work more fluidly.</w:t>
-      </w:r>
-    </w:p>
-    <w:p>
-      <w:pPr>
-        <w:jc w:val="left"/>
-        <w:rPr>
-          <w:b w:val="1"/>
+      </w:pPr>
+      <w:r>
+        <w:t>Since the last milestone, our team has worked on getting authentication, routes, and views all set up with a “skeleton” framework of our application. We need to fully set up all databases and link them going forward, which will be accomplished over this we</w:t>
+      </w:r>
+      <w:r>
+        <w:t>ekend. Our application is coming along well, however more UI design work will need to be done to fully make the app work more fluidly.</w:t>
+      </w:r>
+    </w:p>
+    <w:p>
+      <w:pPr>
+        <w:rPr>
+          <w:b/>
           <w:sz w:val="24"/>
           <w:szCs w:val="24"/>
         </w:rPr>
       </w:pPr>
-      <w:r>
-        <w:rPr>
-          <w:rtl w:val="0"/>
-        </w:rPr>
-      </w:r>
-    </w:p>
-    <w:p>
-      <w:pPr>
-        <w:jc w:val="left"/>
-        <w:rPr>
-          <w:b w:val="1"/>
+    </w:p>
+    <w:p>
+      <w:pPr>
+        <w:rPr>
+          <w:b/>
           <w:sz w:val="24"/>
           <w:szCs w:val="24"/>
         </w:rPr>
       </w:pPr>
       <w:r>
         <w:rPr>
-          <w:b w:val="1"/>
+          <w:b/>
           <w:sz w:val="24"/>
           <w:szCs w:val="24"/>
-          <w:rtl w:val="0"/>
-        </w:rPr>
-        <w:t xml:space="preserve">Problems Encountered</w:t>
+        </w:rPr>
+        <w:t>Problems Encountered</w:t>
       </w:r>
     </w:p>
     <w:p>
@@ -228,58 +179,226 @@
           <w:ilvl w:val="0"/>
           <w:numId w:val="2"/>
         </w:numPr>
-        <w:ind w:left="720" w:hanging="360"/>
-        <w:jc w:val="left"/>
-        <w:rPr>
-          <w:u w:val="none"/>
-        </w:rPr>
-      </w:pPr>
-      <w:r>
-        <w:rPr>
-          <w:rtl w:val="0"/>
-        </w:rPr>
-        <w:t xml:space="preserve">Authentication was tricky, and we may need help allowing pages to be blocked until someone signs up for a particular service. We will most likely use Stripe for payment methods so we may need extra help with the Stripe API and implementing that into our program. We also encountered some problems with routing to different views, but Hayden was able to figure this out.</w:t>
-      </w:r>
-    </w:p>
-    <w:p>
-      <w:pPr>
-        <w:jc w:val="center"/>
-        <w:rPr/>
-      </w:pPr>
-      <w:r>
-        <w:rPr>
-          <w:rtl w:val="0"/>
-        </w:rPr>
-      </w:r>
+      </w:pPr>
+      <w:r>
+        <w:t>Authentication was tricky, and we may need help allowing pages to be blocked until someone signs up</w:t>
+      </w:r>
+      <w:r>
+        <w:t xml:space="preserve"> for a particular service. We will most likely use Stripe for payment methods so we may need extra help with the Stripe API and implementing that into our program. We also encountered some problems with routing to different views, but Hayden was able to fi</w:t>
+      </w:r>
+      <w:r>
+        <w:t>gure this out.</w:t>
+      </w:r>
+    </w:p>
+    <w:p/>
+    <w:p/>
+    <w:p>
+      <w:pPr>
+        <w:rPr>
+          <w:b/>
+          <w:sz w:val="28"/>
+          <w:szCs w:val="28"/>
+        </w:rPr>
+      </w:pPr>
+      <w:r>
+        <w:rPr>
+          <w:b/>
+          <w:sz w:val="28"/>
+          <w:szCs w:val="28"/>
+        </w:rPr>
+        <w:t xml:space="preserve">Project Milestone </w:t>
+      </w:r>
+      <w:r>
+        <w:rPr>
+          <w:b/>
+          <w:sz w:val="28"/>
+          <w:szCs w:val="28"/>
+        </w:rPr>
+        <w:t>3</w:t>
+      </w:r>
+    </w:p>
+    <w:p>
+      <w:r>
+        <w:t>1</w:t>
+      </w:r>
+      <w:r>
+        <w:t>1</w:t>
+      </w:r>
+      <w:r>
+        <w:t>/1</w:t>
+      </w:r>
+      <w:r>
+        <w:t>3</w:t>
+      </w:r>
+      <w:r>
+        <w:t>/2020</w:t>
+      </w:r>
+    </w:p>
+    <w:p/>
+    <w:p>
+      <w:pPr>
+        <w:rPr>
+          <w:b/>
+          <w:sz w:val="24"/>
+          <w:szCs w:val="24"/>
+        </w:rPr>
+      </w:pPr>
+      <w:r>
+        <w:rPr>
+          <w:b/>
+          <w:sz w:val="24"/>
+          <w:szCs w:val="24"/>
+        </w:rPr>
+        <w:t>Progress Since Last Milestone:</w:t>
+      </w:r>
+    </w:p>
+    <w:p>
+      <w:pPr>
+        <w:numPr>
+          <w:ilvl w:val="0"/>
+          <w:numId w:val="1"/>
+        </w:numPr>
+      </w:pPr>
+      <w:r>
+        <w:t xml:space="preserve">Our application has come a long way in the past month. We reformatted our application to use bootstrap, which has expedited our </w:t>
+      </w:r>
+      <w:proofErr w:type="gramStart"/>
+      <w:r>
+        <w:t>front end</w:t>
+      </w:r>
+      <w:proofErr w:type="gramEnd"/>
+      <w:r>
+        <w:t xml:space="preserve"> development process. We also progressed on creating many of our routes, although only two CRUD functions are currently working (the Movies database and the Users database). We reorganized our routes a bit and are excited to implement another collection in the future that deals with customer-facing transactions.</w:t>
+      </w:r>
+    </w:p>
+    <w:p>
+      <w:pPr>
+        <w:rPr>
+          <w:b/>
+          <w:sz w:val="24"/>
+          <w:szCs w:val="24"/>
+        </w:rPr>
+      </w:pPr>
+    </w:p>
+    <w:p>
+      <w:pPr>
+        <w:rPr>
+          <w:b/>
+          <w:sz w:val="24"/>
+          <w:szCs w:val="24"/>
+        </w:rPr>
+      </w:pPr>
+      <w:r>
+        <w:rPr>
+          <w:b/>
+          <w:sz w:val="24"/>
+          <w:szCs w:val="24"/>
+        </w:rPr>
+        <w:t>Problems Encountered</w:t>
+      </w:r>
+    </w:p>
+    <w:p>
+      <w:pPr>
+        <w:pStyle w:val="ListParagraph"/>
+        <w:numPr>
+          <w:ilvl w:val="0"/>
+          <w:numId w:val="1"/>
+        </w:numPr>
+      </w:pPr>
+      <w:r>
+        <w:t>This month each member of our team became very busy and it was hard for us to coordinate our work.</w:t>
+      </w:r>
+      <w:r>
+        <w:t xml:space="preserve"> As a result, we have fallen behind in terms of authentication and still need to discover how we are going to authenticate to allow the user to log in. </w:t>
+      </w:r>
+      <w:r>
+        <w:lastRenderedPageBreak/>
+        <w:t xml:space="preserve">Furthermore, we have yet to discuss </w:t>
+      </w:r>
+      <w:proofErr w:type="spellStart"/>
+      <w:r>
+        <w:t>api</w:t>
+      </w:r>
+      <w:proofErr w:type="spellEnd"/>
+      <w:r>
+        <w:t xml:space="preserve"> functionality, which has not been implemented yet.</w:t>
+      </w:r>
+      <w:bookmarkStart w:id="0" w:name="_GoBack"/>
+      <w:bookmarkEnd w:id="0"/>
     </w:p>
     <w:sectPr>
-      <w:headerReference r:id="rId6" w:type="default"/>
-      <w:pgSz w:h="15840" w:w="12240"/>
-      <w:pgMar w:bottom="1440" w:top="1440" w:left="1440" w:right="1440" w:header="720" w:footer="720"/>
+      <w:headerReference w:type="default" r:id="rId7"/>
+      <w:pgSz w:w="12240" w:h="15840"/>
+      <w:pgMar w:top="1440" w:right="1440" w:bottom="1440" w:left="1440" w:header="720" w:footer="720" w:gutter="0"/>
       <w:pgNumType w:start="1"/>
+      <w:cols w:space="720"/>
     </w:sectPr>
   </w:body>
 </w:document>
 </file>
 
+<file path=word/endnotes.xml><?xml version="1.0" encoding="utf-8"?>
+<w:endnotes xmlns:wpc="http://schemas.microsoft.com/office/word/2010/wordprocessingCanvas" xmlns:cx="http://schemas.microsoft.com/office/drawing/2014/chartex" xmlns:cx1="http://schemas.microsoft.com/office/drawing/2015/9/8/chartex" xmlns:cx2="http://schemas.microsoft.com/office/drawing/2015/10/21/chartex" xmlns:cx3="http://schemas.microsoft.com/office/drawing/2016/5/9/chartex" xmlns:cx4="http://schemas.microsoft.com/office/drawing/2016/5/10/chartex" xmlns:cx5="http://schemas.microsoft.com/office/drawing/2016/5/11/chartex" xmlns:cx6="http://schemas.microsoft.com/office/drawing/2016/5/12/chartex" xmlns:cx7="http://schemas.microsoft.com/office/drawing/2016/5/13/chartex" xmlns:cx8="http://schemas.microsoft.com/office/drawing/2016/5/14/chartex" xmlns:mc="http://schemas.openxmlformats.org/markup-compatibility/2006" xmlns:aink="http://schemas.microsoft.com/office/drawing/2016/ink" xmlns:am3d="http://schemas.microsoft.com/office/drawing/2017/model3d" xmlns:o="urn:schemas-microsoft-com:office:office" xmlns:r="http://schemas.openxmlformats.org/officeDocument/2006/relationships" xmlns:m="http://schemas.openxmlformats.org/officeDocument/2006/math" xmlns:v="urn:schemas-microsoft-com:vml" xmlns:wp14="http://schemas.microsoft.com/office/word/2010/wordprocessingDrawing" xmlns:wp="http://schemas.openxmlformats.org/drawingml/2006/wordprocessingDrawing" xmlns:w10="urn:schemas-microsoft-com:office:word" xmlns:w="http://schemas.openxmlformats.org/wordprocessingml/2006/main" xmlns:w14="http://schemas.microsoft.com/office/word/2010/wordml" xmlns:w15="http://schemas.microsoft.com/office/word/2012/wordml" xmlns:w16cid="http://schemas.microsoft.com/office/word/2016/wordml/cid" xmlns:w16se="http://schemas.microsoft.com/office/word/2015/wordml/symex" xmlns:wpg="http://schemas.microsoft.com/office/word/2010/wordprocessingGroup" xmlns:wpi="http://schemas.microsoft.com/office/word/2010/wordprocessingInk" xmlns:wne="http://schemas.microsoft.com/office/word/2006/wordml" xmlns:wps="http://schemas.microsoft.com/office/word/2010/wordprocessingShape" mc:Ignorable="w14 w15 w16se w16cid wp14">
+  <w:endnote w:type="separator" w:id="-1">
+    <w:p>
+      <w:pPr>
+        <w:spacing w:line="240" w:lineRule="auto"/>
+      </w:pPr>
+      <w:r>
+        <w:separator/>
+      </w:r>
+    </w:p>
+  </w:endnote>
+  <w:endnote w:type="continuationSeparator" w:id="0">
+    <w:p>
+      <w:pPr>
+        <w:spacing w:line="240" w:lineRule="auto"/>
+      </w:pPr>
+      <w:r>
+        <w:continuationSeparator/>
+      </w:r>
+    </w:p>
+  </w:endnote>
+</w:endnotes>
+</file>
+
+<file path=word/footnotes.xml><?xml version="1.0" encoding="utf-8"?>
+<w:footnotes xmlns:wpc="http://schemas.microsoft.com/office/word/2010/wordprocessingCanvas" xmlns:cx="http://schemas.microsoft.com/office/drawing/2014/chartex" xmlns:cx1="http://schemas.microsoft.com/office/drawing/2015/9/8/chartex" xmlns:cx2="http://schemas.microsoft.com/office/drawing/2015/10/21/chartex" xmlns:cx3="http://schemas.microsoft.com/office/drawing/2016/5/9/chartex" xmlns:cx4="http://schemas.microsoft.com/office/drawing/2016/5/10/chartex" xmlns:cx5="http://schemas.microsoft.com/office/drawing/2016/5/11/chartex" xmlns:cx6="http://schemas.microsoft.com/office/drawing/2016/5/12/chartex" xmlns:cx7="http://schemas.microsoft.com/office/drawing/2016/5/13/chartex" xmlns:cx8="http://schemas.microsoft.com/office/drawing/2016/5/14/chartex" xmlns:mc="http://schemas.openxmlformats.org/markup-compatibility/2006" xmlns:aink="http://schemas.microsoft.com/office/drawing/2016/ink" xmlns:am3d="http://schemas.microsoft.com/office/drawing/2017/model3d" xmlns:o="urn:schemas-microsoft-com:office:office" xmlns:r="http://schemas.openxmlformats.org/officeDocument/2006/relationships" xmlns:m="http://schemas.openxmlformats.org/officeDocument/2006/math" xmlns:v="urn:schemas-microsoft-com:vml" xmlns:wp14="http://schemas.microsoft.com/office/word/2010/wordprocessingDrawing" xmlns:wp="http://schemas.openxmlformats.org/drawingml/2006/wordprocessingDrawing" xmlns:w10="urn:schemas-microsoft-com:office:word" xmlns:w="http://schemas.openxmlformats.org/wordprocessingml/2006/main" xmlns:w14="http://schemas.microsoft.com/office/word/2010/wordml" xmlns:w15="http://schemas.microsoft.com/office/word/2012/wordml" xmlns:w16cid="http://schemas.microsoft.com/office/word/2016/wordml/cid" xmlns:w16se="http://schemas.microsoft.com/office/word/2015/wordml/symex" xmlns:wpg="http://schemas.microsoft.com/office/word/2010/wordprocessingGroup" xmlns:wpi="http://schemas.microsoft.com/office/word/2010/wordprocessingInk" xmlns:wne="http://schemas.microsoft.com/office/word/2006/wordml" xmlns:wps="http://schemas.microsoft.com/office/word/2010/wordprocessingShape" mc:Ignorable="w14 w15 w16se w16cid wp14">
+  <w:footnote w:type="separator" w:id="-1">
+    <w:p>
+      <w:pPr>
+        <w:spacing w:line="240" w:lineRule="auto"/>
+      </w:pPr>
+      <w:r>
+        <w:separator/>
+      </w:r>
+    </w:p>
+  </w:footnote>
+  <w:footnote w:type="continuationSeparator" w:id="0">
+    <w:p>
+      <w:pPr>
+        <w:spacing w:line="240" w:lineRule="auto"/>
+      </w:pPr>
+      <w:r>
+        <w:continuationSeparator/>
+      </w:r>
+    </w:p>
+  </w:footnote>
+</w:footnotes>
+</file>
+
 <file path=word/header1.xml><?xml version="1.0" encoding="utf-8"?>
-<w:hdr xmlns:mc="http://schemas.openxmlformats.org/markup-compatibility/2006" xmlns:o="urn:schemas-microsoft-com:office:office" xmlns:r="http://schemas.openxmlformats.org/officeDocument/2006/relationships" xmlns:m="http://schemas.openxmlformats.org/officeDocument/2006/math" xmlns:v="urn:schemas-microsoft-com:vml" xmlns:wp="http://schemas.openxmlformats.org/drawingml/2006/wordprocessingDrawing" xmlns:w10="urn:schemas-microsoft-com:office:word" xmlns:w="http://schemas.openxmlformats.org/wordprocessingml/2006/main" xmlns:wne="http://schemas.microsoft.com/office/word/2006/wordml" xmlns:sl="http://schemas.openxmlformats.org/schemaLibrary/2006/main" xmlns:a="http://schemas.openxmlformats.org/drawingml/2006/main" xmlns:pic="http://schemas.openxmlformats.org/drawingml/2006/picture" xmlns:c="http://schemas.openxmlformats.org/drawingml/2006/chart" xmlns:lc="http://schemas.openxmlformats.org/drawingml/2006/lockedCanvas" xmlns:dgm="http://schemas.openxmlformats.org/drawingml/2006/diagram" xmlns:wps="http://schemas.microsoft.com/office/word/2010/wordprocessingShape" xmlns:wpg="http://schemas.microsoft.com/office/word/2010/wordprocessingGroup" xmlns:w14="http://schemas.microsoft.com/office/word/2010/wordml" xmlns:w15="http://schemas.microsoft.com/office/word/2012/wordml">
-  <w:p>
-    <w:pPr>
-      <w:rPr/>
-    </w:pPr>
-    <w:r>
-      <w:rPr>
-        <w:rtl w:val="0"/>
-      </w:rPr>
-    </w:r>
-  </w:p>
+<w:hdr xmlns:wpc="http://schemas.microsoft.com/office/word/2010/wordprocessingCanvas" xmlns:cx="http://schemas.microsoft.com/office/drawing/2014/chartex" xmlns:cx1="http://schemas.microsoft.com/office/drawing/2015/9/8/chartex" xmlns:cx2="http://schemas.microsoft.com/office/drawing/2015/10/21/chartex" xmlns:cx3="http://schemas.microsoft.com/office/drawing/2016/5/9/chartex" xmlns:cx4="http://schemas.microsoft.com/office/drawing/2016/5/10/chartex" xmlns:cx5="http://schemas.microsoft.com/office/drawing/2016/5/11/chartex" xmlns:cx6="http://schemas.microsoft.com/office/drawing/2016/5/12/chartex" xmlns:cx7="http://schemas.microsoft.com/office/drawing/2016/5/13/chartex" xmlns:cx8="http://schemas.microsoft.com/office/drawing/2016/5/14/chartex" xmlns:mc="http://schemas.openxmlformats.org/markup-compatibility/2006" xmlns:aink="http://schemas.microsoft.com/office/drawing/2016/ink" xmlns:am3d="http://schemas.microsoft.com/office/drawing/2017/model3d" xmlns:o="urn:schemas-microsoft-com:office:office" xmlns:r="http://schemas.openxmlformats.org/officeDocument/2006/relationships" xmlns:m="http://schemas.openxmlformats.org/officeDocument/2006/math" xmlns:v="urn:schemas-microsoft-com:vml" xmlns:wp14="http://schemas.microsoft.com/office/word/2010/wordprocessingDrawing" xmlns:wp="http://schemas.openxmlformats.org/drawingml/2006/wordprocessingDrawing" xmlns:w10="urn:schemas-microsoft-com:office:word" xmlns:w="http://schemas.openxmlformats.org/wordprocessingml/2006/main" xmlns:w14="http://schemas.microsoft.com/office/word/2010/wordml" xmlns:w15="http://schemas.microsoft.com/office/word/2012/wordml" xmlns:w16cid="http://schemas.microsoft.com/office/word/2016/wordml/cid" xmlns:w16se="http://schemas.microsoft.com/office/word/2015/wordml/symex" xmlns:wpg="http://schemas.microsoft.com/office/word/2010/wordprocessingGroup" xmlns:wpi="http://schemas.microsoft.com/office/word/2010/wordprocessingInk" xmlns:wne="http://schemas.microsoft.com/office/word/2006/wordml" xmlns:wps="http://schemas.microsoft.com/office/word/2010/wordprocessingShape" mc:Ignorable="w14 w15 w16se w16cid wp14">
+  <w:p/>
 </w:hdr>
 </file>
 
 <file path=word/numbering.xml><?xml version="1.0" encoding="utf-8"?>
-<w:numbering xmlns:mc="http://schemas.openxmlformats.org/markup-compatibility/2006" xmlns:o="urn:schemas-microsoft-com:office:office" xmlns:r="http://schemas.openxmlformats.org/officeDocument/2006/relationships" xmlns:m="http://schemas.openxmlformats.org/officeDocument/2006/math" xmlns:v="urn:schemas-microsoft-com:vml" xmlns:wp="http://schemas.openxmlformats.org/drawingml/2006/wordprocessingDrawing" xmlns:w10="urn:schemas-microsoft-com:office:word" xmlns:w="http://schemas.openxmlformats.org/wordprocessingml/2006/main" xmlns:wne="http://schemas.microsoft.com/office/word/2006/wordml" xmlns:sl="http://schemas.openxmlformats.org/schemaLibrary/2006/main" xmlns:a="http://schemas.openxmlformats.org/drawingml/2006/main" xmlns:pic="http://schemas.openxmlformats.org/drawingml/2006/picture" xmlns:c="http://schemas.openxmlformats.org/drawingml/2006/chart" xmlns:lc="http://schemas.openxmlformats.org/drawingml/2006/lockedCanvas" xmlns:dgm="http://schemas.openxmlformats.org/drawingml/2006/diagram" xmlns:wps="http://schemas.microsoft.com/office/word/2010/wordprocessingShape" xmlns:wpg="http://schemas.microsoft.com/office/word/2010/wordprocessingGroup" xmlns:w14="http://schemas.microsoft.com/office/word/2010/wordml" xmlns:w15="http://schemas.microsoft.com/office/word/2012/wordml">
-  <w:abstractNum w:abstractNumId="1">
+<w:numbering xmlns:wpc="http://schemas.microsoft.com/office/word/2010/wordprocessingCanvas" xmlns:cx="http://schemas.microsoft.com/office/drawing/2014/chartex" xmlns:cx1="http://schemas.microsoft.com/office/drawing/2015/9/8/chartex" xmlns:cx2="http://schemas.microsoft.com/office/drawing/2015/10/21/chartex" xmlns:cx3="http://schemas.microsoft.com/office/drawing/2016/5/9/chartex" xmlns:cx4="http://schemas.microsoft.com/office/drawing/2016/5/10/chartex" xmlns:cx5="http://schemas.microsoft.com/office/drawing/2016/5/11/chartex" xmlns:cx6="http://schemas.microsoft.com/office/drawing/2016/5/12/chartex" xmlns:cx7="http://schemas.microsoft.com/office/drawing/2016/5/13/chartex" xmlns:cx8="http://schemas.microsoft.com/office/drawing/2016/5/14/chartex" xmlns:mc="http://schemas.openxmlformats.org/markup-compatibility/2006" xmlns:aink="http://schemas.microsoft.com/office/drawing/2016/ink" xmlns:am3d="http://schemas.microsoft.com/office/drawing/2017/model3d" xmlns:o="urn:schemas-microsoft-com:office:office" xmlns:r="http://schemas.openxmlformats.org/officeDocument/2006/relationships" xmlns:m="http://schemas.openxmlformats.org/officeDocument/2006/math" xmlns:v="urn:schemas-microsoft-com:vml" xmlns:wp14="http://schemas.microsoft.com/office/word/2010/wordprocessingDrawing" xmlns:wp="http://schemas.openxmlformats.org/drawingml/2006/wordprocessingDrawing" xmlns:w10="urn:schemas-microsoft-com:office:word" xmlns:w="http://schemas.openxmlformats.org/wordprocessingml/2006/main" xmlns:w14="http://schemas.microsoft.com/office/word/2010/wordml" xmlns:w15="http://schemas.microsoft.com/office/word/2012/wordml" xmlns:w16cid="http://schemas.microsoft.com/office/word/2016/wordml/cid" xmlns:w16se="http://schemas.microsoft.com/office/word/2015/wordml/symex" xmlns:wpg="http://schemas.microsoft.com/office/word/2010/wordprocessingGroup" xmlns:wpi="http://schemas.microsoft.com/office/word/2010/wordprocessingInk" xmlns:wne="http://schemas.microsoft.com/office/word/2006/wordml" xmlns:wps="http://schemas.microsoft.com/office/word/2010/wordprocessingShape" mc:Ignorable="w14 w15 w16se w16cid wp14">
+  <w:abstractNum w:abstractNumId="0" w15:restartNumberingAfterBreak="0">
+    <w:nsid w:val="2A3D2AF6"/>
+    <w:multiLevelType w:val="multilevel"/>
+    <w:tmpl w:val="B1EAE4B8"/>
     <w:lvl w:ilvl="0">
       <w:start w:val="1"/>
       <w:numFmt w:val="bullet"/>
@@ -389,7 +508,10 @@
       </w:rPr>
     </w:lvl>
   </w:abstractNum>
-  <w:abstractNum w:abstractNumId="2">
+  <w:abstractNum w:abstractNumId="1" w15:restartNumberingAfterBreak="0">
+    <w:nsid w:val="6BC47F24"/>
+    <w:multiLevelType w:val="multilevel"/>
+    <w:tmpl w:val="C582B15A"/>
     <w:lvl w:ilvl="0">
       <w:start w:val="1"/>
       <w:numFmt w:val="bullet"/>
@@ -503,20 +625,20 @@
     <w:abstractNumId w:val="1"/>
   </w:num>
   <w:num w:numId="2">
-    <w:abstractNumId w:val="2"/>
+    <w:abstractNumId w:val="0"/>
   </w:num>
 </w:numbering>
 </file>
 
 <file path=word/styles.xml><?xml version="1.0" encoding="utf-8"?>
-<w:styles xmlns:mc="http://schemas.openxmlformats.org/markup-compatibility/2006" xmlns:o="urn:schemas-microsoft-com:office:office" xmlns:r="http://schemas.openxmlformats.org/officeDocument/2006/relationships" xmlns:m="http://schemas.openxmlformats.org/officeDocument/2006/math" xmlns:v="urn:schemas-microsoft-com:vml" xmlns:wp="http://schemas.openxmlformats.org/drawingml/2006/wordprocessingDrawing" xmlns:w10="urn:schemas-microsoft-com:office:word" xmlns:w="http://schemas.openxmlformats.org/wordprocessingml/2006/main" xmlns:wne="http://schemas.microsoft.com/office/word/2006/wordml" xmlns:sl="http://schemas.openxmlformats.org/schemaLibrary/2006/main" xmlns:a="http://schemas.openxmlformats.org/drawingml/2006/main" xmlns:pic="http://schemas.openxmlformats.org/drawingml/2006/picture" xmlns:c="http://schemas.openxmlformats.org/drawingml/2006/chart" xmlns:lc="http://schemas.openxmlformats.org/drawingml/2006/lockedCanvas" xmlns:dgm="http://schemas.openxmlformats.org/drawingml/2006/diagram" xmlns:wps="http://schemas.microsoft.com/office/word/2010/wordprocessingShape" xmlns:wpg="http://schemas.microsoft.com/office/word/2010/wordprocessingGroup" xmlns:w14="http://schemas.microsoft.com/office/word/2010/wordml" xmlns:w15="http://schemas.microsoft.com/office/word/2012/wordml">
+<w:styles xmlns:mc="http://schemas.openxmlformats.org/markup-compatibility/2006" xmlns:r="http://schemas.openxmlformats.org/officeDocument/2006/relationships" xmlns:w="http://schemas.openxmlformats.org/wordprocessingml/2006/main" xmlns:w14="http://schemas.microsoft.com/office/word/2010/wordml" xmlns:w15="http://schemas.microsoft.com/office/word/2012/wordml" xmlns:w16cid="http://schemas.microsoft.com/office/word/2016/wordml/cid" xmlns:w16se="http://schemas.microsoft.com/office/word/2015/wordml/symex" mc:Ignorable="w14 w15 w16se w16cid">
   <w:docDefaults>
     <w:rPrDefault>
       <w:rPr>
-        <w:rFonts w:ascii="Arial" w:cs="Arial" w:eastAsia="Arial" w:hAnsi="Arial"/>
+        <w:rFonts w:ascii="Arial" w:eastAsia="Arial" w:hAnsi="Arial" w:cs="Arial"/>
         <w:sz w:val="22"/>
         <w:szCs w:val="22"/>
-        <w:lang w:val="en"/>
+        <w:lang w:val="en" w:eastAsia="en-US" w:bidi="ar-SA"/>
       </w:rPr>
     </w:rPrDefault>
     <w:pPrDefault>
@@ -525,20 +647,398 @@
       </w:pPr>
     </w:pPrDefault>
   </w:docDefaults>
-  <w:style w:type="paragraph" w:styleId="Normal" w:default="1">
-    <w:name w:val="normal"/>
-  </w:style>
-  <w:style w:type="table" w:styleId="TableNormal" w:default="1">
-    <w:name w:val="Table Normal"/>
+  <w:latentStyles w:defLockedState="0" w:defUIPriority="99" w:defSemiHidden="0" w:defUnhideWhenUsed="0" w:defQFormat="0" w:count="375">
+    <w:lsdException w:name="Normal" w:uiPriority="0" w:qFormat="1"/>
+    <w:lsdException w:name="heading 1" w:uiPriority="9" w:qFormat="1"/>
+    <w:lsdException w:name="heading 2" w:semiHidden="1" w:uiPriority="9" w:unhideWhenUsed="1" w:qFormat="1"/>
+    <w:lsdException w:name="heading 3" w:semiHidden="1" w:uiPriority="9" w:unhideWhenUsed="1" w:qFormat="1"/>
+    <w:lsdException w:name="heading 4" w:semiHidden="1" w:uiPriority="9" w:unhideWhenUsed="1" w:qFormat="1"/>
+    <w:lsdException w:name="heading 5" w:semiHidden="1" w:uiPriority="9" w:unhideWhenUsed="1" w:qFormat="1"/>
+    <w:lsdException w:name="heading 6" w:semiHidden="1" w:uiPriority="9" w:unhideWhenUsed="1" w:qFormat="1"/>
+    <w:lsdException w:name="heading 7" w:semiHidden="1" w:uiPriority="9" w:unhideWhenUsed="1" w:qFormat="1"/>
+    <w:lsdException w:name="heading 8" w:semiHidden="1" w:uiPriority="9" w:unhideWhenUsed="1" w:qFormat="1"/>
+    <w:lsdException w:name="heading 9" w:semiHidden="1" w:uiPriority="9" w:unhideWhenUsed="1" w:qFormat="1"/>
+    <w:lsdException w:name="index 1" w:semiHidden="1" w:unhideWhenUsed="1"/>
+    <w:lsdException w:name="index 2" w:semiHidden="1" w:unhideWhenUsed="1"/>
+    <w:lsdException w:name="index 3" w:semiHidden="1" w:unhideWhenUsed="1"/>
+    <w:lsdException w:name="index 4" w:semiHidden="1" w:unhideWhenUsed="1"/>
+    <w:lsdException w:name="index 5" w:semiHidden="1" w:unhideWhenUsed="1"/>
+    <w:lsdException w:name="index 6" w:semiHidden="1" w:unhideWhenUsed="1"/>
+    <w:lsdException w:name="index 7" w:semiHidden="1" w:unhideWhenUsed="1"/>
+    <w:lsdException w:name="index 8" w:semiHidden="1" w:unhideWhenUsed="1"/>
+    <w:lsdException w:name="index 9" w:semiHidden="1" w:unhideWhenUsed="1"/>
+    <w:lsdException w:name="toc 1" w:semiHidden="1" w:uiPriority="39" w:unhideWhenUsed="1"/>
+    <w:lsdException w:name="toc 2" w:semiHidden="1" w:uiPriority="39" w:unhideWhenUsed="1"/>
+    <w:lsdException w:name="toc 3" w:semiHidden="1" w:uiPriority="39" w:unhideWhenUsed="1"/>
+    <w:lsdException w:name="toc 4" w:semiHidden="1" w:uiPriority="39" w:unhideWhenUsed="1"/>
+    <w:lsdException w:name="toc 5" w:semiHidden="1" w:uiPriority="39" w:unhideWhenUsed="1"/>
+    <w:lsdException w:name="toc 6" w:semiHidden="1" w:uiPriority="39" w:unhideWhenUsed="1"/>
+    <w:lsdException w:name="toc 7" w:semiHidden="1" w:uiPriority="39" w:unhideWhenUsed="1"/>
+    <w:lsdException w:name="toc 8" w:semiHidden="1" w:uiPriority="39" w:unhideWhenUsed="1"/>
+    <w:lsdException w:name="toc 9" w:semiHidden="1" w:uiPriority="39" w:unhideWhenUsed="1"/>
+    <w:lsdException w:name="Normal Indent" w:semiHidden="1" w:unhideWhenUsed="1"/>
+    <w:lsdException w:name="footnote text" w:semiHidden="1" w:unhideWhenUsed="1"/>
+    <w:lsdException w:name="annotation text" w:semiHidden="1" w:unhideWhenUsed="1"/>
+    <w:lsdException w:name="header" w:semiHidden="1" w:unhideWhenUsed="1"/>
+    <w:lsdException w:name="footer" w:semiHidden="1" w:unhideWhenUsed="1"/>
+    <w:lsdException w:name="index heading" w:semiHidden="1" w:unhideWhenUsed="1"/>
+    <w:lsdException w:name="caption" w:semiHidden="1" w:uiPriority="35" w:unhideWhenUsed="1" w:qFormat="1"/>
+    <w:lsdException w:name="table of figures" w:semiHidden="1" w:unhideWhenUsed="1"/>
+    <w:lsdException w:name="envelope address" w:semiHidden="1" w:unhideWhenUsed="1"/>
+    <w:lsdException w:name="envelope return" w:semiHidden="1" w:unhideWhenUsed="1"/>
+    <w:lsdException w:name="footnote reference" w:semiHidden="1" w:unhideWhenUsed="1"/>
+    <w:lsdException w:name="annotation reference" w:semiHidden="1" w:unhideWhenUsed="1"/>
+    <w:lsdException w:name="line number" w:semiHidden="1" w:unhideWhenUsed="1"/>
+    <w:lsdException w:name="page number" w:semiHidden="1" w:unhideWhenUsed="1"/>
+    <w:lsdException w:name="endnote reference" w:semiHidden="1" w:unhideWhenUsed="1"/>
+    <w:lsdException w:name="endnote text" w:semiHidden="1" w:unhideWhenUsed="1"/>
+    <w:lsdException w:name="table of authorities" w:semiHidden="1" w:unhideWhenUsed="1"/>
+    <w:lsdException w:name="macro" w:semiHidden="1" w:unhideWhenUsed="1"/>
+    <w:lsdException w:name="toa heading" w:semiHidden="1" w:unhideWhenUsed="1"/>
+    <w:lsdException w:name="List" w:semiHidden="1" w:unhideWhenUsed="1"/>
+    <w:lsdException w:name="List Bullet" w:semiHidden="1" w:unhideWhenUsed="1"/>
+    <w:lsdException w:name="List Number" w:semiHidden="1" w:unhideWhenUsed="1"/>
+    <w:lsdException w:name="List 2" w:semiHidden="1" w:unhideWhenUsed="1"/>
+    <w:lsdException w:name="List 3" w:semiHidden="1" w:unhideWhenUsed="1"/>
+    <w:lsdException w:name="List 4" w:semiHidden="1" w:unhideWhenUsed="1"/>
+    <w:lsdException w:name="List 5" w:semiHidden="1" w:unhideWhenUsed="1"/>
+    <w:lsdException w:name="List Bullet 2" w:semiHidden="1" w:unhideWhenUsed="1"/>
+    <w:lsdException w:name="List Bullet 3" w:semiHidden="1" w:unhideWhenUsed="1"/>
+    <w:lsdException w:name="List Bullet 4" w:semiHidden="1" w:unhideWhenUsed="1"/>
+    <w:lsdException w:name="List Bullet 5" w:semiHidden="1" w:unhideWhenUsed="1"/>
+    <w:lsdException w:name="List Number 2" w:semiHidden="1" w:unhideWhenUsed="1"/>
+    <w:lsdException w:name="List Number 3" w:semiHidden="1" w:unhideWhenUsed="1"/>
+    <w:lsdException w:name="List Number 4" w:semiHidden="1" w:unhideWhenUsed="1"/>
+    <w:lsdException w:name="List Number 5" w:semiHidden="1" w:unhideWhenUsed="1"/>
+    <w:lsdException w:name="Title" w:uiPriority="10" w:qFormat="1"/>
+    <w:lsdException w:name="Closing" w:semiHidden="1" w:unhideWhenUsed="1"/>
+    <w:lsdException w:name="Signature" w:semiHidden="1" w:unhideWhenUsed="1"/>
+    <w:lsdException w:name="Default Paragraph Font" w:semiHidden="1" w:uiPriority="1" w:unhideWhenUsed="1"/>
+    <w:lsdException w:name="Body Text" w:semiHidden="1" w:unhideWhenUsed="1"/>
+    <w:lsdException w:name="Body Text Indent" w:semiHidden="1" w:unhideWhenUsed="1"/>
+    <w:lsdException w:name="List Continue" w:semiHidden="1" w:unhideWhenUsed="1"/>
+    <w:lsdException w:name="List Continue 2" w:semiHidden="1" w:unhideWhenUsed="1"/>
+    <w:lsdException w:name="List Continue 3" w:semiHidden="1" w:unhideWhenUsed="1"/>
+    <w:lsdException w:name="List Continue 4" w:semiHidden="1" w:unhideWhenUsed="1"/>
+    <w:lsdException w:name="List Continue 5" w:semiHidden="1" w:unhideWhenUsed="1"/>
+    <w:lsdException w:name="Message Header" w:semiHidden="1" w:unhideWhenUsed="1"/>
+    <w:lsdException w:name="Subtitle" w:uiPriority="11" w:qFormat="1"/>
+    <w:lsdException w:name="Salutation" w:semiHidden="1" w:unhideWhenUsed="1"/>
+    <w:lsdException w:name="Date" w:semiHidden="1" w:unhideWhenUsed="1"/>
+    <w:lsdException w:name="Body Text First Indent" w:semiHidden="1" w:unhideWhenUsed="1"/>
+    <w:lsdException w:name="Body Text First Indent 2" w:semiHidden="1" w:unhideWhenUsed="1"/>
+    <w:lsdException w:name="Note Heading" w:semiHidden="1" w:unhideWhenUsed="1"/>
+    <w:lsdException w:name="Body Text 2" w:semiHidden="1" w:unhideWhenUsed="1"/>
+    <w:lsdException w:name="Body Text 3" w:semiHidden="1" w:unhideWhenUsed="1"/>
+    <w:lsdException w:name="Body Text Indent 2" w:semiHidden="1" w:unhideWhenUsed="1"/>
+    <w:lsdException w:name="Body Text Indent 3" w:semiHidden="1" w:unhideWhenUsed="1"/>
+    <w:lsdException w:name="Block Text" w:semiHidden="1" w:unhideWhenUsed="1"/>
+    <w:lsdException w:name="Hyperlink" w:semiHidden="1" w:unhideWhenUsed="1"/>
+    <w:lsdException w:name="FollowedHyperlink" w:semiHidden="1" w:unhideWhenUsed="1"/>
+    <w:lsdException w:name="Strong" w:uiPriority="22" w:qFormat="1"/>
+    <w:lsdException w:name="Emphasis" w:uiPriority="20" w:qFormat="1"/>
+    <w:lsdException w:name="Document Map" w:semiHidden="1" w:unhideWhenUsed="1"/>
+    <w:lsdException w:name="Plain Text" w:semiHidden="1" w:unhideWhenUsed="1"/>
+    <w:lsdException w:name="E-mail Signature" w:semiHidden="1" w:unhideWhenUsed="1"/>
+    <w:lsdException w:name="HTML Top of Form" w:semiHidden="1" w:unhideWhenUsed="1"/>
+    <w:lsdException w:name="HTML Bottom of Form" w:semiHidden="1" w:unhideWhenUsed="1"/>
+    <w:lsdException w:name="Normal (Web)" w:semiHidden="1" w:unhideWhenUsed="1"/>
+    <w:lsdException w:name="HTML Acronym" w:semiHidden="1" w:unhideWhenUsed="1"/>
+    <w:lsdException w:name="HTML Address" w:semiHidden="1" w:unhideWhenUsed="1"/>
+    <w:lsdException w:name="HTML Cite" w:semiHidden="1" w:unhideWhenUsed="1"/>
+    <w:lsdException w:name="HTML Code" w:semiHidden="1" w:unhideWhenUsed="1"/>
+    <w:lsdException w:name="HTML Definition" w:semiHidden="1" w:unhideWhenUsed="1"/>
+    <w:lsdException w:name="HTML Keyboard" w:semiHidden="1" w:unhideWhenUsed="1"/>
+    <w:lsdException w:name="HTML Preformatted" w:semiHidden="1" w:unhideWhenUsed="1"/>
+    <w:lsdException w:name="HTML Sample" w:semiHidden="1" w:unhideWhenUsed="1"/>
+    <w:lsdException w:name="HTML Typewriter" w:semiHidden="1" w:unhideWhenUsed="1"/>
+    <w:lsdException w:name="HTML Variable" w:semiHidden="1" w:unhideWhenUsed="1"/>
+    <w:lsdException w:name="Normal Table" w:semiHidden="1" w:unhideWhenUsed="1"/>
+    <w:lsdException w:name="annotation subject" w:semiHidden="1" w:unhideWhenUsed="1"/>
+    <w:lsdException w:name="No List" w:semiHidden="1" w:unhideWhenUsed="1"/>
+    <w:lsdException w:name="Outline List 1" w:semiHidden="1" w:unhideWhenUsed="1"/>
+    <w:lsdException w:name="Outline List 2" w:semiHidden="1" w:unhideWhenUsed="1"/>
+    <w:lsdException w:name="Outline List 3" w:semiHidden="1" w:unhideWhenUsed="1"/>
+    <w:lsdException w:name="Table Simple 1" w:semiHidden="1" w:unhideWhenUsed="1"/>
+    <w:lsdException w:name="Table Simple 2" w:semiHidden="1" w:unhideWhenUsed="1"/>
+    <w:lsdException w:name="Table Simple 3" w:semiHidden="1" w:unhideWhenUsed="1"/>
+    <w:lsdException w:name="Table Classic 1" w:semiHidden="1" w:unhideWhenUsed="1"/>
+    <w:lsdException w:name="Table Classic 2" w:semiHidden="1" w:unhideWhenUsed="1"/>
+    <w:lsdException w:name="Table Classic 3" w:semiHidden="1" w:unhideWhenUsed="1"/>
+    <w:lsdException w:name="Table Classic 4" w:semiHidden="1" w:unhideWhenUsed="1"/>
+    <w:lsdException w:name="Table Colorful 1" w:semiHidden="1" w:unhideWhenUsed="1"/>
+    <w:lsdException w:name="Table Colorful 2" w:semiHidden="1" w:unhideWhenUsed="1"/>
+    <w:lsdException w:name="Table Colorful 3" w:semiHidden="1" w:unhideWhenUsed="1"/>
+    <w:lsdException w:name="Table Columns 1" w:semiHidden="1" w:unhideWhenUsed="1"/>
+    <w:lsdException w:name="Table Columns 2" w:semiHidden="1" w:unhideWhenUsed="1"/>
+    <w:lsdException w:name="Table Columns 3" w:semiHidden="1" w:unhideWhenUsed="1"/>
+    <w:lsdException w:name="Table Columns 4" w:semiHidden="1" w:unhideWhenUsed="1"/>
+    <w:lsdException w:name="Table Columns 5" w:semiHidden="1" w:unhideWhenUsed="1"/>
+    <w:lsdException w:name="Table Grid 1" w:semiHidden="1" w:unhideWhenUsed="1"/>
+    <w:lsdException w:name="Table Grid 2" w:semiHidden="1" w:unhideWhenUsed="1"/>
+    <w:lsdException w:name="Table Grid 3" w:semiHidden="1" w:unhideWhenUsed="1"/>
+    <w:lsdException w:name="Table Grid 4" w:semiHidden="1" w:unhideWhenUsed="1"/>
+    <w:lsdException w:name="Table Grid 5" w:semiHidden="1" w:unhideWhenUsed="1"/>
+    <w:lsdException w:name="Table Grid 6" w:semiHidden="1" w:unhideWhenUsed="1"/>
+    <w:lsdException w:name="Table Grid 7" w:semiHidden="1" w:unhideWhenUsed="1"/>
+    <w:lsdException w:name="Table Grid 8" w:semiHidden="1" w:unhideWhenUsed="1"/>
+    <w:lsdException w:name="Table List 1" w:semiHidden="1" w:unhideWhenUsed="1"/>
+    <w:lsdException w:name="Table List 2" w:semiHidden="1" w:unhideWhenUsed="1"/>
+    <w:lsdException w:name="Table List 3" w:semiHidden="1" w:unhideWhenUsed="1"/>
+    <w:lsdException w:name="Table List 4" w:semiHidden="1" w:unhideWhenUsed="1"/>
+    <w:lsdException w:name="Table List 5" w:semiHidden="1" w:unhideWhenUsed="1"/>
+    <w:lsdException w:name="Table List 6" w:semiHidden="1" w:unhideWhenUsed="1"/>
+    <w:lsdException w:name="Table List 7" w:semiHidden="1" w:unhideWhenUsed="1"/>
+    <w:lsdException w:name="Table List 8" w:semiHidden="1" w:unhideWhenUsed="1"/>
+    <w:lsdException w:name="Table 3D effects 1" w:semiHidden="1" w:unhideWhenUsed="1"/>
+    <w:lsdException w:name="Table 3D effects 2" w:semiHidden="1" w:unhideWhenUsed="1"/>
+    <w:lsdException w:name="Table 3D effects 3" w:semiHidden="1" w:unhideWhenUsed="1"/>
+    <w:lsdException w:name="Table Contemporary" w:semiHidden="1" w:unhideWhenUsed="1"/>
+    <w:lsdException w:name="Table Elegant" w:semiHidden="1" w:unhideWhenUsed="1"/>
+    <w:lsdException w:name="Table Professional" w:semiHidden="1" w:unhideWhenUsed="1"/>
+    <w:lsdException w:name="Table Subtle 1" w:semiHidden="1" w:unhideWhenUsed="1"/>
+    <w:lsdException w:name="Table Subtle 2" w:semiHidden="1" w:unhideWhenUsed="1"/>
+    <w:lsdException w:name="Table Web 1" w:semiHidden="1" w:unhideWhenUsed="1"/>
+    <w:lsdException w:name="Table Web 2" w:semiHidden="1" w:unhideWhenUsed="1"/>
+    <w:lsdException w:name="Table Web 3" w:semiHidden="1" w:unhideWhenUsed="1"/>
+    <w:lsdException w:name="Balloon Text" w:semiHidden="1" w:unhideWhenUsed="1"/>
+    <w:lsdException w:name="Table Grid" w:uiPriority="39"/>
+    <w:lsdException w:name="Table Theme" w:semiHidden="1" w:unhideWhenUsed="1"/>
+    <w:lsdException w:name="Placeholder Text" w:semiHidden="1"/>
+    <w:lsdException w:name="No Spacing" w:uiPriority="1" w:qFormat="1"/>
+    <w:lsdException w:name="Light Shading" w:uiPriority="60"/>
+    <w:lsdException w:name="Light List" w:uiPriority="61"/>
+    <w:lsdException w:name="Light Grid" w:uiPriority="62"/>
+    <w:lsdException w:name="Medium Shading 1" w:uiPriority="63"/>
+    <w:lsdException w:name="Medium Shading 2" w:uiPriority="64"/>
+    <w:lsdException w:name="Medium List 1" w:uiPriority="65"/>
+    <w:lsdException w:name="Medium List 2" w:uiPriority="66"/>
+    <w:lsdException w:name="Medium Grid 1" w:uiPriority="67"/>
+    <w:lsdException w:name="Medium Grid 2" w:uiPriority="68"/>
+    <w:lsdException w:name="Medium Grid 3" w:uiPriority="69"/>
+    <w:lsdException w:name="Dark List" w:uiPriority="70"/>
+    <w:lsdException w:name="Colorful Shading" w:uiPriority="71"/>
+    <w:lsdException w:name="Colorful List" w:uiPriority="72"/>
+    <w:lsdException w:name="Colorful Grid" w:uiPriority="73"/>
+    <w:lsdException w:name="Light Shading Accent 1" w:uiPriority="60"/>
+    <w:lsdException w:name="Light List Accent 1" w:uiPriority="61"/>
+    <w:lsdException w:name="Light Grid Accent 1" w:uiPriority="62"/>
+    <w:lsdException w:name="Medium Shading 1 Accent 1" w:uiPriority="63"/>
+    <w:lsdException w:name="Medium Shading 2 Accent 1" w:uiPriority="64"/>
+    <w:lsdException w:name="Medium List 1 Accent 1" w:uiPriority="65"/>
+    <w:lsdException w:name="Revision" w:semiHidden="1"/>
+    <w:lsdException w:name="List Paragraph" w:uiPriority="34" w:qFormat="1"/>
+    <w:lsdException w:name="Quote" w:uiPriority="29" w:qFormat="1"/>
+    <w:lsdException w:name="Intense Quote" w:uiPriority="30" w:qFormat="1"/>
+    <w:lsdException w:name="Medium List 2 Accent 1" w:uiPriority="66"/>
+    <w:lsdException w:name="Medium Grid 1 Accent 1" w:uiPriority="67"/>
+    <w:lsdException w:name="Medium Grid 2 Accent 1" w:uiPriority="68"/>
+    <w:lsdException w:name="Medium Grid 3 Accent 1" w:uiPriority="69"/>
+    <w:lsdException w:name="Dark List Accent 1" w:uiPriority="70"/>
+    <w:lsdException w:name="Colorful Shading Accent 1" w:uiPriority="71"/>
+    <w:lsdException w:name="Colorful List Accent 1" w:uiPriority="72"/>
+    <w:lsdException w:name="Colorful Grid Accent 1" w:uiPriority="73"/>
+    <w:lsdException w:name="Light Shading Accent 2" w:uiPriority="60"/>
+    <w:lsdException w:name="Light List Accent 2" w:uiPriority="61"/>
+    <w:lsdException w:name="Light Grid Accent 2" w:uiPriority="62"/>
+    <w:lsdException w:name="Medium Shading 1 Accent 2" w:uiPriority="63"/>
+    <w:lsdException w:name="Medium Shading 2 Accent 2" w:uiPriority="64"/>
+    <w:lsdException w:name="Medium List 1 Accent 2" w:uiPriority="65"/>
+    <w:lsdException w:name="Medium List 2 Accent 2" w:uiPriority="66"/>
+    <w:lsdException w:name="Medium Grid 1 Accent 2" w:uiPriority="67"/>
+    <w:lsdException w:name="Medium Grid 2 Accent 2" w:uiPriority="68"/>
+    <w:lsdException w:name="Medium Grid 3 Accent 2" w:uiPriority="69"/>
+    <w:lsdException w:name="Dark List Accent 2" w:uiPriority="70"/>
+    <w:lsdException w:name="Colorful Shading Accent 2" w:uiPriority="71"/>
+    <w:lsdException w:name="Colorful List Accent 2" w:uiPriority="72"/>
+    <w:lsdException w:name="Colorful Grid Accent 2" w:uiPriority="73"/>
+    <w:lsdException w:name="Light Shading Accent 3" w:uiPriority="60"/>
+    <w:lsdException w:name="Light List Accent 3" w:uiPriority="61"/>
+    <w:lsdException w:name="Light Grid Accent 3" w:uiPriority="62"/>
+    <w:lsdException w:name="Medium Shading 1 Accent 3" w:uiPriority="63"/>
+    <w:lsdException w:name="Medium Shading 2 Accent 3" w:uiPriority="64"/>
+    <w:lsdException w:name="Medium List 1 Accent 3" w:uiPriority="65"/>
+    <w:lsdException w:name="Medium List 2 Accent 3" w:uiPriority="66"/>
+    <w:lsdException w:name="Medium Grid 1 Accent 3" w:uiPriority="67"/>
+    <w:lsdException w:name="Medium Grid 2 Accent 3" w:uiPriority="68"/>
+    <w:lsdException w:name="Medium Grid 3 Accent 3" w:uiPriority="69"/>
+    <w:lsdException w:name="Dark List Accent 3" w:uiPriority="70"/>
+    <w:lsdException w:name="Colorful Shading Accent 3" w:uiPriority="71"/>
+    <w:lsdException w:name="Colorful List Accent 3" w:uiPriority="72"/>
+    <w:lsdException w:name="Colorful Grid Accent 3" w:uiPriority="73"/>
+    <w:lsdException w:name="Light Shading Accent 4" w:uiPriority="60"/>
+    <w:lsdException w:name="Light List Accent 4" w:uiPriority="61"/>
+    <w:lsdException w:name="Light Grid Accent 4" w:uiPriority="62"/>
+    <w:lsdException w:name="Medium Shading 1 Accent 4" w:uiPriority="63"/>
+    <w:lsdException w:name="Medium Shading 2 Accent 4" w:uiPriority="64"/>
+    <w:lsdException w:name="Medium List 1 Accent 4" w:uiPriority="65"/>
+    <w:lsdException w:name="Medium List 2 Accent 4" w:uiPriority="66"/>
+    <w:lsdException w:name="Medium Grid 1 Accent 4" w:uiPriority="67"/>
+    <w:lsdException w:name="Medium Grid 2 Accent 4" w:uiPriority="68"/>
+    <w:lsdException w:name="Medium Grid 3 Accent 4" w:uiPriority="69"/>
+    <w:lsdException w:name="Dark List Accent 4" w:uiPriority="70"/>
+    <w:lsdException w:name="Colorful Shading Accent 4" w:uiPriority="71"/>
+    <w:lsdException w:name="Colorful List Accent 4" w:uiPriority="72"/>
+    <w:lsdException w:name="Colorful Grid Accent 4" w:uiPriority="73"/>
+    <w:lsdException w:name="Light Shading Accent 5" w:uiPriority="60"/>
+    <w:lsdException w:name="Light List Accent 5" w:uiPriority="61"/>
+    <w:lsdException w:name="Light Grid Accent 5" w:uiPriority="62"/>
+    <w:lsdException w:name="Medium Shading 1 Accent 5" w:uiPriority="63"/>
+    <w:lsdException w:name="Medium Shading 2 Accent 5" w:uiPriority="64"/>
+    <w:lsdException w:name="Medium List 1 Accent 5" w:uiPriority="65"/>
+    <w:lsdException w:name="Medium List 2 Accent 5" w:uiPriority="66"/>
+    <w:lsdException w:name="Medium Grid 1 Accent 5" w:uiPriority="67"/>
+    <w:lsdException w:name="Medium Grid 2 Accent 5" w:uiPriority="68"/>
+    <w:lsdException w:name="Medium Grid 3 Accent 5" w:uiPriority="69"/>
+    <w:lsdException w:name="Dark List Accent 5" w:uiPriority="70"/>
+    <w:lsdException w:name="Colorful Shading Accent 5" w:uiPriority="71"/>
+    <w:lsdException w:name="Colorful List Accent 5" w:uiPriority="72"/>
+    <w:lsdException w:name="Colorful Grid Accent 5" w:uiPriority="73"/>
+    <w:lsdException w:name="Light Shading Accent 6" w:uiPriority="60"/>
+    <w:lsdException w:name="Light List Accent 6" w:uiPriority="61"/>
+    <w:lsdException w:name="Light Grid Accent 6" w:uiPriority="62"/>
+    <w:lsdException w:name="Medium Shading 1 Accent 6" w:uiPriority="63"/>
+    <w:lsdException w:name="Medium Shading 2 Accent 6" w:uiPriority="64"/>
+    <w:lsdException w:name="Medium List 1 Accent 6" w:uiPriority="65"/>
+    <w:lsdException w:name="Medium List 2 Accent 6" w:uiPriority="66"/>
+    <w:lsdException w:name="Medium Grid 1 Accent 6" w:uiPriority="67"/>
+    <w:lsdException w:name="Medium Grid 2 Accent 6" w:uiPriority="68"/>
+    <w:lsdException w:name="Medium Grid 3 Accent 6" w:uiPriority="69"/>
+    <w:lsdException w:name="Dark List Accent 6" w:uiPriority="70"/>
+    <w:lsdException w:name="Colorful Shading Accent 6" w:uiPriority="71"/>
+    <w:lsdException w:name="Colorful List Accent 6" w:uiPriority="72"/>
+    <w:lsdException w:name="Colorful Grid Accent 6" w:uiPriority="73"/>
+    <w:lsdException w:name="Subtle Emphasis" w:uiPriority="19" w:qFormat="1"/>
+    <w:lsdException w:name="Intense Emphasis" w:uiPriority="21" w:qFormat="1"/>
+    <w:lsdException w:name="Subtle Reference" w:uiPriority="31" w:qFormat="1"/>
+    <w:lsdException w:name="Intense Reference" w:uiPriority="32" w:qFormat="1"/>
+    <w:lsdException w:name="Book Title" w:uiPriority="33" w:qFormat="1"/>
+    <w:lsdException w:name="Bibliography" w:semiHidden="1" w:uiPriority="37" w:unhideWhenUsed="1"/>
+    <w:lsdException w:name="TOC Heading" w:semiHidden="1" w:uiPriority="39" w:unhideWhenUsed="1" w:qFormat="1"/>
+    <w:lsdException w:name="Plain Table 1" w:uiPriority="41"/>
+    <w:lsdException w:name="Plain Table 2" w:uiPriority="42"/>
+    <w:lsdException w:name="Plain Table 3" w:uiPriority="43"/>
+    <w:lsdException w:name="Plain Table 4" w:uiPriority="44"/>
+    <w:lsdException w:name="Plain Table 5" w:uiPriority="45"/>
+    <w:lsdException w:name="Grid Table Light" w:uiPriority="40"/>
+    <w:lsdException w:name="Grid Table 1 Light" w:uiPriority="46"/>
+    <w:lsdException w:name="Grid Table 2" w:uiPriority="47"/>
+    <w:lsdException w:name="Grid Table 3" w:uiPriority="48"/>
+    <w:lsdException w:name="Grid Table 4" w:uiPriority="49"/>
+    <w:lsdException w:name="Grid Table 5 Dark" w:uiPriority="50"/>
+    <w:lsdException w:name="Grid Table 6 Colorful" w:uiPriority="51"/>
+    <w:lsdException w:name="Grid Table 7 Colorful" w:uiPriority="52"/>
+    <w:lsdException w:name="Grid Table 1 Light Accent 1" w:uiPriority="46"/>
+    <w:lsdException w:name="Grid Table 2 Accent 1" w:uiPriority="47"/>
+    <w:lsdException w:name="Grid Table 3 Accent 1" w:uiPriority="48"/>
+    <w:lsdException w:name="Grid Table 4 Accent 1" w:uiPriority="49"/>
+    <w:lsdException w:name="Grid Table 5 Dark Accent 1" w:uiPriority="50"/>
+    <w:lsdException w:name="Grid Table 6 Colorful Accent 1" w:uiPriority="51"/>
+    <w:lsdException w:name="Grid Table 7 Colorful Accent 1" w:uiPriority="52"/>
+    <w:lsdException w:name="Grid Table 1 Light Accent 2" w:uiPriority="46"/>
+    <w:lsdException w:name="Grid Table 2 Accent 2" w:uiPriority="47"/>
+    <w:lsdException w:name="Grid Table 3 Accent 2" w:uiPriority="48"/>
+    <w:lsdException w:name="Grid Table 4 Accent 2" w:uiPriority="49"/>
+    <w:lsdException w:name="Grid Table 5 Dark Accent 2" w:uiPriority="50"/>
+    <w:lsdException w:name="Grid Table 6 Colorful Accent 2" w:uiPriority="51"/>
+    <w:lsdException w:name="Grid Table 7 Colorful Accent 2" w:uiPriority="52"/>
+    <w:lsdException w:name="Grid Table 1 Light Accent 3" w:uiPriority="46"/>
+    <w:lsdException w:name="Grid Table 2 Accent 3" w:uiPriority="47"/>
+    <w:lsdException w:name="Grid Table 3 Accent 3" w:uiPriority="48"/>
+    <w:lsdException w:name="Grid Table 4 Accent 3" w:uiPriority="49"/>
+    <w:lsdException w:name="Grid Table 5 Dark Accent 3" w:uiPriority="50"/>
+    <w:lsdException w:name="Grid Table 6 Colorful Accent 3" w:uiPriority="51"/>
+    <w:lsdException w:name="Grid Table 7 Colorful Accent 3" w:uiPriority="52"/>
+    <w:lsdException w:name="Grid Table 1 Light Accent 4" w:uiPriority="46"/>
+    <w:lsdException w:name="Grid Table 2 Accent 4" w:uiPriority="47"/>
+    <w:lsdException w:name="Grid Table 3 Accent 4" w:uiPriority="48"/>
+    <w:lsdException w:name="Grid Table 4 Accent 4" w:uiPriority="49"/>
+    <w:lsdException w:name="Grid Table 5 Dark Accent 4" w:uiPriority="50"/>
+    <w:lsdException w:name="Grid Table 6 Colorful Accent 4" w:uiPriority="51"/>
+    <w:lsdException w:name="Grid Table 7 Colorful Accent 4" w:uiPriority="52"/>
+    <w:lsdException w:name="Grid Table 1 Light Accent 5" w:uiPriority="46"/>
+    <w:lsdException w:name="Grid Table 2 Accent 5" w:uiPriority="47"/>
+    <w:lsdException w:name="Grid Table 3 Accent 5" w:uiPriority="48"/>
+    <w:lsdException w:name="Grid Table 4 Accent 5" w:uiPriority="49"/>
+    <w:lsdException w:name="Grid Table 5 Dark Accent 5" w:uiPriority="50"/>
+    <w:lsdException w:name="Grid Table 6 Colorful Accent 5" w:uiPriority="51"/>
+    <w:lsdException w:name="Grid Table 7 Colorful Accent 5" w:uiPriority="52"/>
+    <w:lsdException w:name="Grid Table 1 Light Accent 6" w:uiPriority="46"/>
+    <w:lsdException w:name="Grid Table 2 Accent 6" w:uiPriority="47"/>
+    <w:lsdException w:name="Grid Table 3 Accent 6" w:uiPriority="48"/>
+    <w:lsdException w:name="Grid Table 4 Accent 6" w:uiPriority="49"/>
+    <w:lsdException w:name="Grid Table 5 Dark Accent 6" w:uiPriority="50"/>
+    <w:lsdException w:name="Grid Table 6 Colorful Accent 6" w:uiPriority="51"/>
+    <w:lsdException w:name="Grid Table 7 Colorful Accent 6" w:uiPriority="52"/>
+    <w:lsdException w:name="List Table 1 Light" w:uiPriority="46"/>
+    <w:lsdException w:name="List Table 2" w:uiPriority="47"/>
+    <w:lsdException w:name="List Table 3" w:uiPriority="48"/>
+    <w:lsdException w:name="List Table 4" w:uiPriority="49"/>
+    <w:lsdException w:name="List Table 5 Dark" w:uiPriority="50"/>
+    <w:lsdException w:name="List Table 6 Colorful" w:uiPriority="51"/>
+    <w:lsdException w:name="List Table 7 Colorful" w:uiPriority="52"/>
+    <w:lsdException w:name="List Table 1 Light Accent 1" w:uiPriority="46"/>
+    <w:lsdException w:name="List Table 2 Accent 1" w:uiPriority="47"/>
+    <w:lsdException w:name="List Table 3 Accent 1" w:uiPriority="48"/>
+    <w:lsdException w:name="List Table 4 Accent 1" w:uiPriority="49"/>
+    <w:lsdException w:name="List Table 5 Dark Accent 1" w:uiPriority="50"/>
+    <w:lsdException w:name="List Table 6 Colorful Accent 1" w:uiPriority="51"/>
+    <w:lsdException w:name="List Table 7 Colorful Accent 1" w:uiPriority="52"/>
+    <w:lsdException w:name="List Table 1 Light Accent 2" w:uiPriority="46"/>
+    <w:lsdException w:name="List Table 2 Accent 2" w:uiPriority="47"/>
+    <w:lsdException w:name="List Table 3 Accent 2" w:uiPriority="48"/>
+    <w:lsdException w:name="List Table 4 Accent 2" w:uiPriority="49"/>
+    <w:lsdException w:name="List Table 5 Dark Accent 2" w:uiPriority="50"/>
+    <w:lsdException w:name="List Table 6 Colorful Accent 2" w:uiPriority="51"/>
+    <w:lsdException w:name="List Table 7 Colorful Accent 2" w:uiPriority="52"/>
+    <w:lsdException w:name="List Table 1 Light Accent 3" w:uiPriority="46"/>
+    <w:lsdException w:name="List Table 2 Accent 3" w:uiPriority="47"/>
+    <w:lsdException w:name="List Table 3 Accent 3" w:uiPriority="48"/>
+    <w:lsdException w:name="List Table 4 Accent 3" w:uiPriority="49"/>
+    <w:lsdException w:name="List Table 5 Dark Accent 3" w:uiPriority="50"/>
+    <w:lsdException w:name="List Table 6 Colorful Accent 3" w:uiPriority="51"/>
+    <w:lsdException w:name="List Table 7 Colorful Accent 3" w:uiPriority="52"/>
+    <w:lsdException w:name="List Table 1 Light Accent 4" w:uiPriority="46"/>
+    <w:lsdException w:name="List Table 2 Accent 4" w:uiPriority="47"/>
+    <w:lsdException w:name="List Table 3 Accent 4" w:uiPriority="48"/>
+    <w:lsdException w:name="List Table 4 Accent 4" w:uiPriority="49"/>
+    <w:lsdException w:name="List Table 5 Dark Accent 4" w:uiPriority="50"/>
+    <w:lsdException w:name="List Table 6 Colorful Accent 4" w:uiPriority="51"/>
+    <w:lsdException w:name="List Table 7 Colorful Accent 4" w:uiPriority="52"/>
+    <w:lsdException w:name="List Table 1 Light Accent 5" w:uiPriority="46"/>
+    <w:lsdException w:name="List Table 2 Accent 5" w:uiPriority="47"/>
+    <w:lsdException w:name="List Table 3 Accent 5" w:uiPriority="48"/>
+    <w:lsdException w:name="List Table 4 Accent 5" w:uiPriority="49"/>
+    <w:lsdException w:name="List Table 5 Dark Accent 5" w:uiPriority="50"/>
+    <w:lsdException w:name="List Table 6 Colorful Accent 5" w:uiPriority="51"/>
+    <w:lsdException w:name="List Table 7 Colorful Accent 5" w:uiPriority="52"/>
+    <w:lsdException w:name="List Table 1 Light Accent 6" w:uiPriority="46"/>
+    <w:lsdException w:name="List Table 2 Accent 6" w:uiPriority="47"/>
+    <w:lsdException w:name="List Table 3 Accent 6" w:uiPriority="48"/>
+    <w:lsdException w:name="List Table 4 Accent 6" w:uiPriority="49"/>
+    <w:lsdException w:name="List Table 5 Dark Accent 6" w:uiPriority="50"/>
+    <w:lsdException w:name="List Table 6 Colorful Accent 6" w:uiPriority="51"/>
+    <w:lsdException w:name="List Table 7 Colorful Accent 6" w:uiPriority="52"/>
+    <w:lsdException w:name="Mention" w:semiHidden="1" w:unhideWhenUsed="1"/>
+    <w:lsdException w:name="Smart Hyperlink" w:semiHidden="1" w:unhideWhenUsed="1"/>
+    <w:lsdException w:name="Hashtag" w:semiHidden="1" w:unhideWhenUsed="1"/>
+    <w:lsdException w:name="Unresolved Mention" w:semiHidden="1" w:unhideWhenUsed="1"/>
+  </w:latentStyles>
+  <w:style w:type="paragraph" w:default="1" w:styleId="Normal">
+    <w:name w:val="Normal"/>
+    <w:qFormat/>
   </w:style>
   <w:style w:type="paragraph" w:styleId="Heading1">
     <w:name w:val="heading 1"/>
     <w:basedOn w:val="Normal"/>
     <w:next w:val="Normal"/>
+    <w:uiPriority w:val="9"/>
+    <w:qFormat/>
     <w:pPr>
-      <w:keepNext w:val="1"/>
-      <w:keepLines w:val="1"/>
-      <w:spacing w:after="120" w:before="400" w:lineRule="auto"/>
+      <w:keepNext/>
+      <w:keepLines/>
+      <w:spacing w:before="400" w:after="120"/>
+      <w:outlineLvl w:val="0"/>
     </w:pPr>
     <w:rPr>
       <w:sz w:val="40"/>
@@ -549,13 +1049,17 @@
     <w:name w:val="heading 2"/>
     <w:basedOn w:val="Normal"/>
     <w:next w:val="Normal"/>
+    <w:uiPriority w:val="9"/>
+    <w:semiHidden/>
+    <w:unhideWhenUsed/>
+    <w:qFormat/>
     <w:pPr>
-      <w:keepNext w:val="1"/>
-      <w:keepLines w:val="1"/>
-      <w:spacing w:after="120" w:before="360" w:lineRule="auto"/>
+      <w:keepNext/>
+      <w:keepLines/>
+      <w:spacing w:before="360" w:after="120"/>
+      <w:outlineLvl w:val="1"/>
     </w:pPr>
     <w:rPr>
-      <w:b w:val="0"/>
       <w:sz w:val="32"/>
       <w:szCs w:val="32"/>
     </w:rPr>
@@ -564,13 +1068,17 @@
     <w:name w:val="heading 3"/>
     <w:basedOn w:val="Normal"/>
     <w:next w:val="Normal"/>
+    <w:uiPriority w:val="9"/>
+    <w:semiHidden/>
+    <w:unhideWhenUsed/>
+    <w:qFormat/>
     <w:pPr>
-      <w:keepNext w:val="1"/>
-      <w:keepLines w:val="1"/>
-      <w:spacing w:after="80" w:before="320" w:lineRule="auto"/>
+      <w:keepNext/>
+      <w:keepLines/>
+      <w:spacing w:before="320" w:after="80"/>
+      <w:outlineLvl w:val="2"/>
     </w:pPr>
     <w:rPr>
-      <w:b w:val="0"/>
       <w:color w:val="434343"/>
       <w:sz w:val="28"/>
       <w:szCs w:val="28"/>
@@ -580,10 +1088,15 @@
     <w:name w:val="heading 4"/>
     <w:basedOn w:val="Normal"/>
     <w:next w:val="Normal"/>
+    <w:uiPriority w:val="9"/>
+    <w:semiHidden/>
+    <w:unhideWhenUsed/>
+    <w:qFormat/>
     <w:pPr>
-      <w:keepNext w:val="1"/>
-      <w:keepLines w:val="1"/>
-      <w:spacing w:after="80" w:before="280" w:lineRule="auto"/>
+      <w:keepNext/>
+      <w:keepLines/>
+      <w:spacing w:before="280" w:after="80"/>
+      <w:outlineLvl w:val="3"/>
     </w:pPr>
     <w:rPr>
       <w:color w:val="666666"/>
@@ -595,41 +1108,76 @@
     <w:name w:val="heading 5"/>
     <w:basedOn w:val="Normal"/>
     <w:next w:val="Normal"/>
+    <w:uiPriority w:val="9"/>
+    <w:semiHidden/>
+    <w:unhideWhenUsed/>
+    <w:qFormat/>
     <w:pPr>
-      <w:keepNext w:val="1"/>
-      <w:keepLines w:val="1"/>
-      <w:spacing w:after="80" w:before="240" w:lineRule="auto"/>
+      <w:keepNext/>
+      <w:keepLines/>
+      <w:spacing w:before="240" w:after="80"/>
+      <w:outlineLvl w:val="4"/>
     </w:pPr>
     <w:rPr>
       <w:color w:val="666666"/>
-      <w:sz w:val="22"/>
-      <w:szCs w:val="22"/>
     </w:rPr>
   </w:style>
   <w:style w:type="paragraph" w:styleId="Heading6">
     <w:name w:val="heading 6"/>
     <w:basedOn w:val="Normal"/>
     <w:next w:val="Normal"/>
+    <w:uiPriority w:val="9"/>
+    <w:semiHidden/>
+    <w:unhideWhenUsed/>
+    <w:qFormat/>
     <w:pPr>
-      <w:keepNext w:val="1"/>
-      <w:keepLines w:val="1"/>
-      <w:spacing w:after="80" w:before="240" w:lineRule="auto"/>
+      <w:keepNext/>
+      <w:keepLines/>
+      <w:spacing w:before="240" w:after="80"/>
+      <w:outlineLvl w:val="5"/>
     </w:pPr>
     <w:rPr>
-      <w:i w:val="1"/>
+      <w:i/>
       <w:color w:val="666666"/>
-      <w:sz w:val="22"/>
-      <w:szCs w:val="22"/>
     </w:rPr>
+  </w:style>
+  <w:style w:type="character" w:default="1" w:styleId="DefaultParagraphFont">
+    <w:name w:val="Default Paragraph Font"/>
+    <w:uiPriority w:val="1"/>
+    <w:semiHidden/>
+    <w:unhideWhenUsed/>
+  </w:style>
+  <w:style w:type="table" w:default="1" w:styleId="TableNormal">
+    <w:name w:val="Normal Table"/>
+    <w:uiPriority w:val="99"/>
+    <w:semiHidden/>
+    <w:unhideWhenUsed/>
+    <w:tblPr>
+      <w:tblInd w:w="0" w:type="dxa"/>
+      <w:tblCellMar>
+        <w:top w:w="0" w:type="dxa"/>
+        <w:left w:w="108" w:type="dxa"/>
+        <w:bottom w:w="0" w:type="dxa"/>
+        <w:right w:w="108" w:type="dxa"/>
+      </w:tblCellMar>
+    </w:tblPr>
+  </w:style>
+  <w:style w:type="numbering" w:default="1" w:styleId="NoList">
+    <w:name w:val="No List"/>
+    <w:uiPriority w:val="99"/>
+    <w:semiHidden/>
+    <w:unhideWhenUsed/>
   </w:style>
   <w:style w:type="paragraph" w:styleId="Title">
     <w:name w:val="Title"/>
     <w:basedOn w:val="Normal"/>
     <w:next w:val="Normal"/>
+    <w:uiPriority w:val="10"/>
+    <w:qFormat/>
     <w:pPr>
-      <w:keepNext w:val="1"/>
-      <w:keepLines w:val="1"/>
-      <w:spacing w:after="60" w:before="0" w:lineRule="auto"/>
+      <w:keepNext/>
+      <w:keepLines/>
+      <w:spacing w:after="60"/>
     </w:pPr>
     <w:rPr>
       <w:sz w:val="52"/>
@@ -640,18 +1188,29 @@
     <w:name w:val="Subtitle"/>
     <w:basedOn w:val="Normal"/>
     <w:next w:val="Normal"/>
+    <w:uiPriority w:val="11"/>
+    <w:qFormat/>
     <w:pPr>
-      <w:keepNext w:val="1"/>
-      <w:keepLines w:val="1"/>
-      <w:spacing w:after="320" w:before="0" w:lineRule="auto"/>
+      <w:keepNext/>
+      <w:keepLines/>
+      <w:spacing w:after="320"/>
     </w:pPr>
     <w:rPr>
-      <w:rFonts w:ascii="Arial" w:cs="Arial" w:eastAsia="Arial" w:hAnsi="Arial"/>
-      <w:i w:val="0"/>
       <w:color w:val="666666"/>
       <w:sz w:val="30"/>
       <w:szCs w:val="30"/>
     </w:rPr>
+  </w:style>
+  <w:style w:type="paragraph" w:styleId="ListParagraph">
+    <w:name w:val="List Paragraph"/>
+    <w:basedOn w:val="Normal"/>
+    <w:uiPriority w:val="34"/>
+    <w:qFormat/>
+    <w:rsid w:val="00C14802"/>
+    <w:pPr>
+      <w:ind w:left="720"/>
+      <w:contextualSpacing/>
+    </w:pPr>
   </w:style>
 </w:styles>
 </file>

</xml_diff>